<commit_message>
Add changes to report
</commit_message>
<xml_diff>
--- a/ai_12/taras_ivanyk/saga_1/saga_7_practice_work_report_taras_ivanyk.docx
+++ b/ai_12/taras_ivanyk/saga_1/saga_7_practice_work_report_taras_ivanyk.docx
@@ -551,6 +551,15 @@
     <w:p>
       <w:pPr>
         <w:rPr>
+          <w:b/>
+          <w:noProof/>
+          <w:lang w:val="en-US" w:eastAsia="uk-UA"/>
+        </w:rPr>
+      </w:pPr>
+    </w:p>
+    <w:p>
+      <w:pPr>
+        <w:rPr>
           <w:rFonts w:ascii="Times New Roman" w:hAnsi="Times New Roman" w:cs="Times New Roman"/>
           <w:b/>
           <w:bCs/>
@@ -561,12 +570,75 @@
       </w:pPr>
       <w:r>
         <w:rPr>
-          <w:rFonts w:ascii="Times New Roman" w:hAnsi="Times New Roman" w:cs="Times New Roman"/>
-          <w:b/>
-          <w:bCs/>
+          <w:b/>
+          <w:noProof/>
+          <w:lang w:val="en-US" w:eastAsia="uk-UA"/>
+        </w:rPr>
+        <w:drawing>
+          <wp:anchor distT="0" distB="0" distL="114300" distR="114300" simplePos="0" relativeHeight="251670528" behindDoc="0" locked="0" layoutInCell="1" allowOverlap="1" wp14:anchorId="1318A942" wp14:editId="78D923FD">
+            <wp:simplePos x="0" y="0"/>
+            <wp:positionH relativeFrom="column">
+              <wp:posOffset>3843655</wp:posOffset>
+            </wp:positionH>
+            <wp:positionV relativeFrom="paragraph">
+              <wp:posOffset>1083945</wp:posOffset>
+            </wp:positionV>
+            <wp:extent cx="2454576" cy="4029075"/>
+            <wp:effectExtent l="0" t="0" r="3175" b="0"/>
+            <wp:wrapNone/>
+            <wp:docPr id="35" name="Рисунок 35"/>
+            <wp:cNvGraphicFramePr>
+              <a:graphicFrameLocks xmlns:a="http://schemas.openxmlformats.org/drawingml/2006/main" noChangeAspect="1"/>
+            </wp:cNvGraphicFramePr>
+            <a:graphic xmlns:a="http://schemas.openxmlformats.org/drawingml/2006/main">
+              <a:graphicData uri="http://schemas.openxmlformats.org/drawingml/2006/picture">
+                <pic:pic xmlns:pic="http://schemas.openxmlformats.org/drawingml/2006/picture">
+                  <pic:nvPicPr>
+                    <pic:cNvPr id="0" name=""/>
+                    <pic:cNvPicPr/>
+                  </pic:nvPicPr>
+                  <pic:blipFill>
+                    <a:blip r:embed="rId8">
+                      <a:extLst>
+                        <a:ext uri="{28A0092B-C50C-407E-A947-70E740481C1C}">
+                          <a14:useLocalDpi xmlns:a14="http://schemas.microsoft.com/office/drawing/2010/main" val="0"/>
+                        </a:ext>
+                      </a:extLst>
+                    </a:blip>
+                    <a:stretch>
+                      <a:fillRect/>
+                    </a:stretch>
+                  </pic:blipFill>
+                  <pic:spPr>
+                    <a:xfrm>
+                      <a:off x="0" y="0"/>
+                      <a:ext cx="2454576" cy="4029075"/>
+                    </a:xfrm>
+                    <a:prstGeom prst="rect">
+                      <a:avLst/>
+                    </a:prstGeom>
+                  </pic:spPr>
+                </pic:pic>
+              </a:graphicData>
+            </a:graphic>
+            <wp14:sizeRelH relativeFrom="page">
+              <wp14:pctWidth>0</wp14:pctWidth>
+            </wp14:sizeRelH>
+            <wp14:sizeRelV relativeFrom="page">
+              <wp14:pctHeight>0</wp14:pctHeight>
+            </wp14:sizeRelV>
+          </wp:anchor>
+        </w:drawing>
+      </w:r>
+      <w:r>
+        <w:rPr>
+          <w:rFonts w:ascii="Times New Roman" w:hAnsi="Times New Roman" w:cs="Times New Roman"/>
+          <w:b/>
+          <w:bCs/>
+          <w:noProof/>
           <w:sz w:val="32"/>
           <w:szCs w:val="32"/>
-          <w:lang w:val="en-US"/>
+          <w:lang w:eastAsia="uk-UA"/>
         </w:rPr>
         <w:drawing>
           <wp:inline distT="0" distB="0" distL="0" distR="0" wp14:anchorId="57C3BC64" wp14:editId="703CAC9D">
@@ -584,7 +656,7 @@
                     <pic:cNvPicPr/>
                   </pic:nvPicPr>
                   <pic:blipFill>
-                    <a:blip r:embed="rId8"/>
+                    <a:blip r:embed="rId9"/>
                     <a:stretch>
                       <a:fillRect/>
                     </a:stretch>
@@ -616,9 +688,10 @@
           <w:rFonts w:ascii="Times New Roman" w:hAnsi="Times New Roman" w:cs="Times New Roman"/>
           <w:b/>
           <w:bCs/>
+          <w:noProof/>
           <w:sz w:val="32"/>
           <w:szCs w:val="32"/>
-          <w:lang w:val="en-US"/>
+          <w:lang w:eastAsia="uk-UA"/>
         </w:rPr>
         <w:drawing>
           <wp:inline distT="0" distB="0" distL="0" distR="0" wp14:anchorId="374AD7FA" wp14:editId="69EA14DB">
@@ -636,7 +709,7 @@
                     <pic:cNvPicPr/>
                   </pic:nvPicPr>
                   <pic:blipFill rotWithShape="1">
-                    <a:blip r:embed="rId9"/>
+                    <a:blip r:embed="rId10"/>
                     <a:srcRect b="9587"/>
                     <a:stretch/>
                   </pic:blipFill>
@@ -677,8 +750,10 @@
         <w:rPr>
           <w:rFonts w:ascii="Times New Roman" w:hAnsi="Times New Roman" w:cs="Times New Roman"/>
           <w:bCs/>
+          <w:noProof/>
           <w:sz w:val="32"/>
           <w:szCs w:val="32"/>
+          <w:lang w:eastAsia="uk-UA"/>
         </w:rPr>
         <w:drawing>
           <wp:anchor distT="0" distB="0" distL="114300" distR="114300" simplePos="0" relativeHeight="251658240" behindDoc="0" locked="0" layoutInCell="1" allowOverlap="1" wp14:anchorId="5FB74532" wp14:editId="33104B73">
@@ -704,7 +779,7 @@
                     <pic:cNvPicPr/>
                   </pic:nvPicPr>
                   <pic:blipFill>
-                    <a:blip r:embed="rId10">
+                    <a:blip r:embed="rId11">
                       <a:extLst>
                         <a:ext uri="{28A0092B-C50C-407E-A947-70E740481C1C}">
                           <a14:useLocalDpi xmlns:a14="http://schemas.microsoft.com/office/drawing/2010/main" val="0"/>
@@ -740,8 +815,10 @@
         <w:rPr>
           <w:rFonts w:ascii="Times New Roman" w:hAnsi="Times New Roman" w:cs="Times New Roman"/>
           <w:bCs/>
+          <w:noProof/>
           <w:sz w:val="32"/>
           <w:szCs w:val="32"/>
+          <w:lang w:eastAsia="uk-UA"/>
         </w:rPr>
         <w:drawing>
           <wp:inline distT="0" distB="0" distL="0" distR="0" wp14:anchorId="75DC6882" wp14:editId="3FDC3C6D">
@@ -759,7 +836,7 @@
                     <pic:cNvPicPr/>
                   </pic:nvPicPr>
                   <pic:blipFill>
-                    <a:blip r:embed="rId11"/>
+                    <a:blip r:embed="rId12"/>
                     <a:stretch>
                       <a:fillRect/>
                     </a:stretch>
@@ -861,7 +938,7 @@
           <w:sz w:val="32"/>
           <w:szCs w:val="32"/>
         </w:rPr>
-        <w:t>2</w:t>
+        <w:t xml:space="preserve">2 (варіант </w:t>
       </w:r>
       <w:r>
         <w:rPr>
@@ -871,7 +948,7 @@
           <w:sz w:val="32"/>
           <w:szCs w:val="32"/>
         </w:rPr>
-        <w:t xml:space="preserve"> (</w:t>
+        <w:t>23</w:t>
       </w:r>
       <w:r>
         <w:rPr>
@@ -881,28 +958,10 @@
           <w:sz w:val="32"/>
           <w:szCs w:val="32"/>
         </w:rPr>
-        <w:t xml:space="preserve">варіант </w:t>
-      </w:r>
-      <w:r>
-        <w:rPr>
-          <w:rFonts w:ascii="Times New Roman" w:hAnsi="Times New Roman" w:cs="Times New Roman"/>
-          <w:b/>
-          <w:bCs/>
-          <w:sz w:val="32"/>
-          <w:szCs w:val="32"/>
-        </w:rPr>
-        <w:t>23</w:t>
-      </w:r>
-      <w:r>
-        <w:rPr>
-          <w:rFonts w:ascii="Times New Roman" w:hAnsi="Times New Roman" w:cs="Times New Roman"/>
-          <w:b/>
-          <w:bCs/>
-          <w:sz w:val="32"/>
-          <w:szCs w:val="32"/>
-        </w:rPr>
         <w:t>):</w:t>
       </w:r>
+      <w:bookmarkStart w:id="0" w:name="_GoBack"/>
+      <w:bookmarkEnd w:id="0"/>
     </w:p>
     <w:p>
       <w:pPr>
@@ -944,7 +1003,7 @@
                     <pic:cNvPicPr/>
                   </pic:nvPicPr>
                   <pic:blipFill>
-                    <a:blip r:embed="rId12">
+                    <a:blip r:embed="rId13">
                       <a:extLst>
                         <a:ext uri="{28A0092B-C50C-407E-A947-70E740481C1C}">
                           <a14:useLocalDpi xmlns:a14="http://schemas.microsoft.com/office/drawing/2010/main" val="0"/>
@@ -981,9 +1040,10 @@
           <w:rFonts w:ascii="Times New Roman" w:hAnsi="Times New Roman" w:cs="Times New Roman"/>
           <w:b/>
           <w:bCs/>
+          <w:noProof/>
           <w:sz w:val="32"/>
           <w:szCs w:val="32"/>
-          <w:lang w:val="en-US"/>
+          <w:lang w:eastAsia="uk-UA"/>
         </w:rPr>
         <w:drawing>
           <wp:inline distT="0" distB="0" distL="0" distR="0" wp14:anchorId="343CC277" wp14:editId="1F8D07BE">
@@ -1001,7 +1061,7 @@
                     <pic:cNvPicPr/>
                   </pic:nvPicPr>
                   <pic:blipFill>
-                    <a:blip r:embed="rId13"/>
+                    <a:blip r:embed="rId14"/>
                     <a:stretch>
                       <a:fillRect/>
                     </a:stretch>
@@ -1033,9 +1093,10 @@
           <w:rFonts w:ascii="Times New Roman" w:hAnsi="Times New Roman" w:cs="Times New Roman"/>
           <w:b/>
           <w:bCs/>
+          <w:noProof/>
           <w:sz w:val="32"/>
           <w:szCs w:val="32"/>
-          <w:lang w:val="en-US"/>
+          <w:lang w:eastAsia="uk-UA"/>
         </w:rPr>
         <w:drawing>
           <wp:inline distT="0" distB="0" distL="0" distR="0" wp14:anchorId="6811966C" wp14:editId="76C7FD04">
@@ -1053,7 +1114,7 @@
                     <pic:cNvPicPr/>
                   </pic:nvPicPr>
                   <pic:blipFill>
-                    <a:blip r:embed="rId14"/>
+                    <a:blip r:embed="rId15"/>
                     <a:stretch>
                       <a:fillRect/>
                     </a:stretch>
@@ -1165,7 +1226,7 @@
                     <pic:cNvPicPr/>
                   </pic:nvPicPr>
                   <pic:blipFill>
-                    <a:blip r:embed="rId15">
+                    <a:blip r:embed="rId16">
                       <a:extLst>
                         <a:ext uri="{28A0092B-C50C-407E-A947-70E740481C1C}">
                           <a14:useLocalDpi xmlns:a14="http://schemas.microsoft.com/office/drawing/2010/main" val="0"/>
@@ -1227,7 +1288,6 @@
           <w:szCs w:val="32"/>
           <w:lang w:val="en-US"/>
         </w:rPr>
-        <w:lastRenderedPageBreak/>
         <w:t>VNS</w:t>
       </w:r>
       <w:r>
@@ -1324,62 +1384,13 @@
         <w:rPr>
           <w:b/>
           <w:noProof/>
-          <w:lang w:val="en-US" w:eastAsia="uk-UA"/>
+          <w:lang w:eastAsia="uk-UA"/>
         </w:rPr>
         <w:drawing>
           <wp:inline distT="0" distB="0" distL="0" distR="0" wp14:anchorId="5BE21E13" wp14:editId="796D43F1">
             <wp:extent cx="6120765" cy="360553"/>
             <wp:effectExtent l="0" t="0" r="0" b="1905"/>
             <wp:docPr id="14" name="Рисунок 14"/>
-            <wp:cNvGraphicFramePr>
-              <a:graphicFrameLocks xmlns:a="http://schemas.openxmlformats.org/drawingml/2006/main" noChangeAspect="1"/>
-            </wp:cNvGraphicFramePr>
-            <a:graphic xmlns:a="http://schemas.openxmlformats.org/drawingml/2006/main">
-              <a:graphicData uri="http://schemas.openxmlformats.org/drawingml/2006/picture">
-                <pic:pic xmlns:pic="http://schemas.openxmlformats.org/drawingml/2006/picture">
-                  <pic:nvPicPr>
-                    <pic:cNvPr id="0" name=""/>
-                    <pic:cNvPicPr/>
-                  </pic:nvPicPr>
-                  <pic:blipFill>
-                    <a:blip r:embed="rId16"/>
-                    <a:stretch>
-                      <a:fillRect/>
-                    </a:stretch>
-                  </pic:blipFill>
-                  <pic:spPr>
-                    <a:xfrm>
-                      <a:off x="0" y="0"/>
-                      <a:ext cx="6120765" cy="360553"/>
-                    </a:xfrm>
-                    <a:prstGeom prst="rect">
-                      <a:avLst/>
-                    </a:prstGeom>
-                  </pic:spPr>
-                </pic:pic>
-              </a:graphicData>
-            </a:graphic>
-          </wp:inline>
-        </w:drawing>
-      </w:r>
-      <w:r>
-        <w:rPr>
-          <w:noProof/>
-          <w:lang w:eastAsia="uk-UA"/>
-        </w:rPr>
-        <w:t xml:space="preserve"> </w:t>
-      </w:r>
-      <w:r>
-        <w:rPr>
-          <w:b/>
-          <w:noProof/>
-          <w:lang w:val="en-US" w:eastAsia="uk-UA"/>
-        </w:rPr>
-        <w:drawing>
-          <wp:inline distT="0" distB="0" distL="0" distR="0" wp14:anchorId="22AAC9D7" wp14:editId="10E30BC7">
-            <wp:extent cx="6120765" cy="2871659"/>
-            <wp:effectExtent l="0" t="0" r="0" b="5080"/>
-            <wp:docPr id="15" name="Рисунок 15"/>
             <wp:cNvGraphicFramePr>
               <a:graphicFrameLocks xmlns:a="http://schemas.openxmlformats.org/drawingml/2006/main" noChangeAspect="1"/>
             </wp:cNvGraphicFramePr>
@@ -1399,7 +1410,7 @@
                   <pic:spPr>
                     <a:xfrm>
                       <a:off x="0" y="0"/>
-                      <a:ext cx="6120765" cy="2871659"/>
+                      <a:ext cx="6120765" cy="360553"/>
                     </a:xfrm>
                     <a:prstGeom prst="rect">
                       <a:avLst/>
@@ -1411,32 +1422,24 @@
           </wp:inline>
         </w:drawing>
       </w:r>
-    </w:p>
-    <w:p>
-      <w:pPr>
-        <w:rPr>
-          <w:rFonts w:ascii="Times New Roman" w:hAnsi="Times New Roman" w:cs="Times New Roman"/>
-          <w:b/>
-          <w:bCs/>
-          <w:sz w:val="32"/>
-          <w:szCs w:val="32"/>
-          <w:lang w:val="en-US"/>
-        </w:rPr>
-      </w:pPr>
-      <w:r>
-        <w:rPr>
-          <w:rFonts w:ascii="Times New Roman" w:hAnsi="Times New Roman" w:cs="Times New Roman"/>
-          <w:b/>
-          <w:bCs/>
-          <w:sz w:val="32"/>
-          <w:szCs w:val="32"/>
-          <w:lang w:val="en-US"/>
+      <w:r>
+        <w:rPr>
+          <w:noProof/>
+          <w:lang w:eastAsia="uk-UA"/>
+        </w:rPr>
+        <w:t xml:space="preserve"> </w:t>
+      </w:r>
+      <w:r>
+        <w:rPr>
+          <w:b/>
+          <w:noProof/>
+          <w:lang w:eastAsia="uk-UA"/>
         </w:rPr>
         <w:drawing>
-          <wp:inline distT="0" distB="0" distL="0" distR="0" wp14:anchorId="5AE8BC69" wp14:editId="053729BA">
-            <wp:extent cx="6120765" cy="4810444"/>
-            <wp:effectExtent l="0" t="0" r="0" b="9525"/>
-            <wp:docPr id="6" name="Рисунок 6"/>
+          <wp:inline distT="0" distB="0" distL="0" distR="0" wp14:anchorId="22AAC9D7" wp14:editId="10E30BC7">
+            <wp:extent cx="6120765" cy="2871659"/>
+            <wp:effectExtent l="0" t="0" r="0" b="5080"/>
+            <wp:docPr id="15" name="Рисунок 15"/>
             <wp:cNvGraphicFramePr>
               <a:graphicFrameLocks xmlns:a="http://schemas.openxmlformats.org/drawingml/2006/main" noChangeAspect="1"/>
             </wp:cNvGraphicFramePr>
@@ -1456,6 +1459,64 @@
                   <pic:spPr>
                     <a:xfrm>
                       <a:off x="0" y="0"/>
+                      <a:ext cx="6120765" cy="2871659"/>
+                    </a:xfrm>
+                    <a:prstGeom prst="rect">
+                      <a:avLst/>
+                    </a:prstGeom>
+                  </pic:spPr>
+                </pic:pic>
+              </a:graphicData>
+            </a:graphic>
+          </wp:inline>
+        </w:drawing>
+      </w:r>
+    </w:p>
+    <w:p>
+      <w:pPr>
+        <w:rPr>
+          <w:rFonts w:ascii="Times New Roman" w:hAnsi="Times New Roman" w:cs="Times New Roman"/>
+          <w:b/>
+          <w:bCs/>
+          <w:sz w:val="32"/>
+          <w:szCs w:val="32"/>
+          <w:lang w:val="en-US"/>
+        </w:rPr>
+      </w:pPr>
+      <w:r>
+        <w:rPr>
+          <w:rFonts w:ascii="Times New Roman" w:hAnsi="Times New Roman" w:cs="Times New Roman"/>
+          <w:b/>
+          <w:bCs/>
+          <w:noProof/>
+          <w:sz w:val="32"/>
+          <w:szCs w:val="32"/>
+          <w:lang w:eastAsia="uk-UA"/>
+        </w:rPr>
+        <w:drawing>
+          <wp:inline distT="0" distB="0" distL="0" distR="0" wp14:anchorId="5AE8BC69" wp14:editId="053729BA">
+            <wp:extent cx="6120765" cy="4810444"/>
+            <wp:effectExtent l="0" t="0" r="0" b="9525"/>
+            <wp:docPr id="6" name="Рисунок 6"/>
+            <wp:cNvGraphicFramePr>
+              <a:graphicFrameLocks xmlns:a="http://schemas.openxmlformats.org/drawingml/2006/main" noChangeAspect="1"/>
+            </wp:cNvGraphicFramePr>
+            <a:graphic xmlns:a="http://schemas.openxmlformats.org/drawingml/2006/main">
+              <a:graphicData uri="http://schemas.openxmlformats.org/drawingml/2006/picture">
+                <pic:pic xmlns:pic="http://schemas.openxmlformats.org/drawingml/2006/picture">
+                  <pic:nvPicPr>
+                    <pic:cNvPr id="0" name=""/>
+                    <pic:cNvPicPr/>
+                  </pic:nvPicPr>
+                  <pic:blipFill>
+                    <a:blip r:embed="rId19"/>
+                    <a:stretch>
+                      <a:fillRect/>
+                    </a:stretch>
+                  </pic:blipFill>
+                  <pic:spPr>
+                    <a:xfrm>
+                      <a:off x="0" y="0"/>
                       <a:ext cx="6120765" cy="4810444"/>
                     </a:xfrm>
                     <a:prstGeom prst="rect">
@@ -1482,8 +1543,10 @@
         <w:rPr>
           <w:rFonts w:ascii="Times New Roman" w:hAnsi="Times New Roman" w:cs="Times New Roman"/>
           <w:bCs/>
+          <w:noProof/>
           <w:sz w:val="32"/>
           <w:szCs w:val="32"/>
+          <w:lang w:eastAsia="uk-UA"/>
         </w:rPr>
         <w:lastRenderedPageBreak/>
         <w:drawing>
@@ -1502,7 +1565,7 @@
                     <pic:cNvPicPr/>
                   </pic:nvPicPr>
                   <pic:blipFill>
-                    <a:blip r:embed="rId19"/>
+                    <a:blip r:embed="rId20"/>
                     <a:stretch>
                       <a:fillRect/>
                     </a:stretch>
@@ -1677,7 +1740,7 @@
                     <pic:cNvPicPr/>
                   </pic:nvPicPr>
                   <pic:blipFill>
-                    <a:blip r:embed="rId20">
+                    <a:blip r:embed="rId21">
                       <a:extLst>
                         <a:ext uri="{28A0092B-C50C-407E-A947-70E740481C1C}">
                           <a14:useLocalDpi xmlns:a14="http://schemas.microsoft.com/office/drawing/2010/main" val="0"/>
@@ -1731,7 +1794,7 @@
                     <pic:cNvPicPr/>
                   </pic:nvPicPr>
                   <pic:blipFill>
-                    <a:blip r:embed="rId21"/>
+                    <a:blip r:embed="rId22"/>
                     <a:stretch>
                       <a:fillRect/>
                     </a:stretch>
@@ -1781,8 +1844,10 @@
         <w:rPr>
           <w:rFonts w:ascii="Times New Roman" w:hAnsi="Times New Roman" w:cs="Times New Roman"/>
           <w:bCs/>
+          <w:noProof/>
           <w:sz w:val="32"/>
           <w:szCs w:val="32"/>
+          <w:lang w:eastAsia="uk-UA"/>
         </w:rPr>
         <w:drawing>
           <wp:anchor distT="0" distB="0" distL="114300" distR="114300" simplePos="0" relativeHeight="251660288" behindDoc="0" locked="0" layoutInCell="1" allowOverlap="1" wp14:anchorId="6CCA9469" wp14:editId="6591858B">
@@ -1808,7 +1873,7 @@
                     <pic:cNvPicPr/>
                   </pic:nvPicPr>
                   <pic:blipFill>
-                    <a:blip r:embed="rId22">
+                    <a:blip r:embed="rId23">
                       <a:extLst>
                         <a:ext uri="{28A0092B-C50C-407E-A947-70E740481C1C}">
                           <a14:useLocalDpi xmlns:a14="http://schemas.microsoft.com/office/drawing/2010/main" val="0"/>
@@ -1844,7 +1909,7 @@
         <w:rPr>
           <w:b/>
           <w:noProof/>
-          <w:lang w:val="en-US" w:eastAsia="uk-UA"/>
+          <w:lang w:eastAsia="uk-UA"/>
         </w:rPr>
         <w:drawing>
           <wp:anchor distT="0" distB="0" distL="114300" distR="114300" simplePos="0" relativeHeight="251659264" behindDoc="0" locked="0" layoutInCell="1" allowOverlap="1" wp14:anchorId="771BE911" wp14:editId="3347D3B5">
@@ -1870,7 +1935,7 @@
                     <pic:cNvPicPr/>
                   </pic:nvPicPr>
                   <pic:blipFill>
-                    <a:blip r:embed="rId23">
+                    <a:blip r:embed="rId24">
                       <a:extLst>
                         <a:ext uri="{28A0092B-C50C-407E-A947-70E740481C1C}">
                           <a14:useLocalDpi xmlns:a14="http://schemas.microsoft.com/office/drawing/2010/main" val="0"/>
@@ -2097,9 +2162,10 @@
         <w:rPr>
           <w:rFonts w:ascii="Times New Roman" w:hAnsi="Times New Roman" w:cs="Times New Roman"/>
           <w:b/>
-          <w:sz w:val="36"/>
-          <w:szCs w:val="36"/>
-          <w:lang w:val="en-US"/>
+          <w:noProof/>
+          <w:sz w:val="36"/>
+          <w:szCs w:val="36"/>
+          <w:lang w:eastAsia="uk-UA"/>
         </w:rPr>
         <w:drawing>
           <wp:anchor distT="0" distB="0" distL="114300" distR="114300" simplePos="0" relativeHeight="251664384" behindDoc="0" locked="0" layoutInCell="1" allowOverlap="1" wp14:anchorId="7F86A637" wp14:editId="2704C6AD">
@@ -2125,7 +2191,7 @@
                     <pic:cNvPicPr/>
                   </pic:nvPicPr>
                   <pic:blipFill>
-                    <a:blip r:embed="rId24">
+                    <a:blip r:embed="rId25">
                       <a:extLst>
                         <a:ext uri="{28A0092B-C50C-407E-A947-70E740481C1C}">
                           <a14:useLocalDpi xmlns:a14="http://schemas.microsoft.com/office/drawing/2010/main" val="0"/>
@@ -2238,9 +2304,10 @@
       <w:r>
         <w:rPr>
           <w:rFonts w:ascii="Times New Roman" w:hAnsi="Times New Roman" w:cs="Times New Roman"/>
-          <w:sz w:val="36"/>
-          <w:szCs w:val="36"/>
-          <w:lang w:val="en-US"/>
+          <w:noProof/>
+          <w:sz w:val="36"/>
+          <w:szCs w:val="36"/>
+          <w:lang w:eastAsia="uk-UA"/>
         </w:rPr>
         <w:lastRenderedPageBreak/>
         <w:drawing>
@@ -2267,7 +2334,7 @@
                     <pic:cNvPicPr/>
                   </pic:nvPicPr>
                   <pic:blipFill>
-                    <a:blip r:embed="rId25">
+                    <a:blip r:embed="rId26">
                       <a:extLst>
                         <a:ext uri="{28A0092B-C50C-407E-A947-70E740481C1C}">
                           <a14:useLocalDpi xmlns:a14="http://schemas.microsoft.com/office/drawing/2010/main" val="0"/>
@@ -2302,71 +2369,16 @@
       <w:r>
         <w:rPr>
           <w:rFonts w:ascii="Times New Roman" w:hAnsi="Times New Roman" w:cs="Times New Roman"/>
-          <w:sz w:val="36"/>
-          <w:szCs w:val="36"/>
-          <w:lang w:val="en-US"/>
+          <w:noProof/>
+          <w:sz w:val="36"/>
+          <w:szCs w:val="36"/>
+          <w:lang w:eastAsia="uk-UA"/>
         </w:rPr>
         <w:drawing>
           <wp:inline distT="0" distB="0" distL="0" distR="0" wp14:anchorId="142DBD8B" wp14:editId="39CD36BE">
             <wp:extent cx="4058216" cy="4001058"/>
             <wp:effectExtent l="0" t="0" r="0" b="0"/>
             <wp:docPr id="19" name="Рисунок 19"/>
-            <wp:cNvGraphicFramePr>
-              <a:graphicFrameLocks xmlns:a="http://schemas.openxmlformats.org/drawingml/2006/main" noChangeAspect="1"/>
-            </wp:cNvGraphicFramePr>
-            <a:graphic xmlns:a="http://schemas.openxmlformats.org/drawingml/2006/main">
-              <a:graphicData uri="http://schemas.openxmlformats.org/drawingml/2006/picture">
-                <pic:pic xmlns:pic="http://schemas.openxmlformats.org/drawingml/2006/picture">
-                  <pic:nvPicPr>
-                    <pic:cNvPr id="0" name=""/>
-                    <pic:cNvPicPr/>
-                  </pic:nvPicPr>
-                  <pic:blipFill>
-                    <a:blip r:embed="rId26"/>
-                    <a:stretch>
-                      <a:fillRect/>
-                    </a:stretch>
-                  </pic:blipFill>
-                  <pic:spPr>
-                    <a:xfrm>
-                      <a:off x="0" y="0"/>
-                      <a:ext cx="4058216" cy="4001058"/>
-                    </a:xfrm>
-                    <a:prstGeom prst="rect">
-                      <a:avLst/>
-                    </a:prstGeom>
-                  </pic:spPr>
-                </pic:pic>
-              </a:graphicData>
-            </a:graphic>
-          </wp:inline>
-        </w:drawing>
-      </w:r>
-    </w:p>
-    <w:p>
-      <w:pPr>
-        <w:tabs>
-          <w:tab w:val="left" w:pos="7350"/>
-        </w:tabs>
-        <w:rPr>
-          <w:rFonts w:ascii="Times New Roman" w:hAnsi="Times New Roman" w:cs="Times New Roman"/>
-          <w:sz w:val="36"/>
-          <w:szCs w:val="36"/>
-          <w:lang w:val="en-US"/>
-        </w:rPr>
-      </w:pPr>
-      <w:r>
-        <w:rPr>
-          <w:rFonts w:ascii="Times New Roman" w:hAnsi="Times New Roman" w:cs="Times New Roman"/>
-          <w:sz w:val="36"/>
-          <w:szCs w:val="36"/>
-          <w:lang w:val="en-US"/>
-        </w:rPr>
-        <w:drawing>
-          <wp:inline distT="0" distB="0" distL="0" distR="0" wp14:anchorId="50B5DC89" wp14:editId="1706F02B">
-            <wp:extent cx="6120765" cy="170004"/>
-            <wp:effectExtent l="0" t="0" r="0" b="1905"/>
-            <wp:docPr id="21" name="Рисунок 21"/>
             <wp:cNvGraphicFramePr>
               <a:graphicFrameLocks xmlns:a="http://schemas.openxmlformats.org/drawingml/2006/main" noChangeAspect="1"/>
             </wp:cNvGraphicFramePr>
@@ -2386,6 +2398,63 @@
                   <pic:spPr>
                     <a:xfrm>
                       <a:off x="0" y="0"/>
+                      <a:ext cx="4058216" cy="4001058"/>
+                    </a:xfrm>
+                    <a:prstGeom prst="rect">
+                      <a:avLst/>
+                    </a:prstGeom>
+                  </pic:spPr>
+                </pic:pic>
+              </a:graphicData>
+            </a:graphic>
+          </wp:inline>
+        </w:drawing>
+      </w:r>
+    </w:p>
+    <w:p>
+      <w:pPr>
+        <w:tabs>
+          <w:tab w:val="left" w:pos="7350"/>
+        </w:tabs>
+        <w:rPr>
+          <w:rFonts w:ascii="Times New Roman" w:hAnsi="Times New Roman" w:cs="Times New Roman"/>
+          <w:sz w:val="36"/>
+          <w:szCs w:val="36"/>
+          <w:lang w:val="en-US"/>
+        </w:rPr>
+      </w:pPr>
+      <w:r>
+        <w:rPr>
+          <w:rFonts w:ascii="Times New Roman" w:hAnsi="Times New Roman" w:cs="Times New Roman"/>
+          <w:noProof/>
+          <w:sz w:val="36"/>
+          <w:szCs w:val="36"/>
+          <w:lang w:eastAsia="uk-UA"/>
+        </w:rPr>
+        <w:drawing>
+          <wp:inline distT="0" distB="0" distL="0" distR="0" wp14:anchorId="50B5DC89" wp14:editId="1706F02B">
+            <wp:extent cx="6120765" cy="170004"/>
+            <wp:effectExtent l="0" t="0" r="0" b="1905"/>
+            <wp:docPr id="21" name="Рисунок 21"/>
+            <wp:cNvGraphicFramePr>
+              <a:graphicFrameLocks xmlns:a="http://schemas.openxmlformats.org/drawingml/2006/main" noChangeAspect="1"/>
+            </wp:cNvGraphicFramePr>
+            <a:graphic xmlns:a="http://schemas.openxmlformats.org/drawingml/2006/main">
+              <a:graphicData uri="http://schemas.openxmlformats.org/drawingml/2006/picture">
+                <pic:pic xmlns:pic="http://schemas.openxmlformats.org/drawingml/2006/picture">
+                  <pic:nvPicPr>
+                    <pic:cNvPr id="0" name=""/>
+                    <pic:cNvPicPr/>
+                  </pic:nvPicPr>
+                  <pic:blipFill>
+                    <a:blip r:embed="rId28"/>
+                    <a:stretch>
+                      <a:fillRect/>
+                    </a:stretch>
+                  </pic:blipFill>
+                  <pic:spPr>
+                    <a:xfrm>
+                      <a:off x="0" y="0"/>
                       <a:ext cx="6120765" cy="170004"/>
                     </a:xfrm>
                     <a:prstGeom prst="rect">
@@ -2412,9 +2481,10 @@
       <w:r>
         <w:rPr>
           <w:rFonts w:ascii="Times New Roman" w:hAnsi="Times New Roman" w:cs="Times New Roman"/>
-          <w:sz w:val="36"/>
-          <w:szCs w:val="36"/>
-          <w:lang w:val="en-US"/>
+          <w:noProof/>
+          <w:sz w:val="36"/>
+          <w:szCs w:val="36"/>
+          <w:lang w:eastAsia="uk-UA"/>
         </w:rPr>
         <w:drawing>
           <wp:anchor distT="0" distB="0" distL="114300" distR="114300" simplePos="0" relativeHeight="251666432" behindDoc="0" locked="0" layoutInCell="1" allowOverlap="1" wp14:anchorId="2842D8E3" wp14:editId="7EDA8DF8">
@@ -2440,7 +2510,7 @@
                     <pic:cNvPicPr/>
                   </pic:nvPicPr>
                   <pic:blipFill>
-                    <a:blip r:embed="rId28" cstate="print">
+                    <a:blip r:embed="rId29" cstate="print">
                       <a:extLst>
                         <a:ext uri="{28A0092B-C50C-407E-A947-70E740481C1C}">
                           <a14:useLocalDpi xmlns:a14="http://schemas.microsoft.com/office/drawing/2010/main" val="0"/>
@@ -2635,9 +2705,10 @@
         <w:rPr>
           <w:rFonts w:ascii="Times New Roman" w:hAnsi="Times New Roman" w:cs="Times New Roman"/>
           <w:b/>
-          <w:sz w:val="36"/>
-          <w:szCs w:val="36"/>
-          <w:lang w:val="en-US"/>
+          <w:noProof/>
+          <w:sz w:val="36"/>
+          <w:szCs w:val="36"/>
+          <w:lang w:eastAsia="uk-UA"/>
         </w:rPr>
         <w:drawing>
           <wp:anchor distT="0" distB="0" distL="114300" distR="114300" simplePos="0" relativeHeight="251667456" behindDoc="0" locked="0" layoutInCell="1" allowOverlap="1" wp14:anchorId="4A352737" wp14:editId="38612D6A">
@@ -2663,7 +2734,7 @@
                     <pic:cNvPicPr/>
                   </pic:nvPicPr>
                   <pic:blipFill>
-                    <a:blip r:embed="rId29">
+                    <a:blip r:embed="rId30">
                       <a:extLst>
                         <a:ext uri="{28A0092B-C50C-407E-A947-70E740481C1C}">
                           <a14:useLocalDpi xmlns:a14="http://schemas.microsoft.com/office/drawing/2010/main" val="0"/>
@@ -2741,9 +2812,10 @@
       <w:r>
         <w:rPr>
           <w:rFonts w:ascii="Times New Roman" w:hAnsi="Times New Roman" w:cs="Times New Roman"/>
-          <w:sz w:val="36"/>
-          <w:szCs w:val="36"/>
-          <w:lang w:val="en-US"/>
+          <w:noProof/>
+          <w:sz w:val="36"/>
+          <w:szCs w:val="36"/>
+          <w:lang w:eastAsia="uk-UA"/>
         </w:rPr>
         <w:drawing>
           <wp:anchor distT="0" distB="0" distL="114300" distR="114300" simplePos="0" relativeHeight="251669504" behindDoc="0" locked="0" layoutInCell="1" allowOverlap="1" wp14:anchorId="22228DE3" wp14:editId="60AFA405">
@@ -2769,7 +2841,7 @@
                     <pic:cNvPicPr/>
                   </pic:nvPicPr>
                   <pic:blipFill>
-                    <a:blip r:embed="rId30" cstate="print">
+                    <a:blip r:embed="rId31" cstate="print">
                       <a:extLst>
                         <a:ext uri="{28A0092B-C50C-407E-A947-70E740481C1C}">
                           <a14:useLocalDpi xmlns:a14="http://schemas.microsoft.com/office/drawing/2010/main" val="0"/>
@@ -2835,7 +2907,7 @@
                     </pic:cNvPicPr>
                   </pic:nvPicPr>
                   <pic:blipFill>
-                    <a:blip r:embed="rId31">
+                    <a:blip r:embed="rId32">
                       <a:extLst>
                         <a:ext uri="{28A0092B-C50C-407E-A947-70E740481C1C}">
                           <a14:useLocalDpi xmlns:a14="http://schemas.microsoft.com/office/drawing/2010/main" val="0"/>
@@ -2927,8 +2999,20 @@
           <w:lang w:val="en-US"/>
         </w:rPr>
         <w:lastRenderedPageBreak/>
-        <w:t>Task 7</w:t>
-      </w:r>
+        <w:t xml:space="preserve">Task 7 </w:t>
+      </w:r>
+      <w:proofErr w:type="spellStart"/>
+      <w:r>
+        <w:rPr>
+          <w:rFonts w:ascii="Times New Roman" w:hAnsi="Times New Roman" w:cs="Times New Roman"/>
+          <w:b/>
+          <w:sz w:val="36"/>
+          <w:szCs w:val="36"/>
+          <w:lang w:val="en-US"/>
+        </w:rPr>
+        <w:t>Algotester</w:t>
+      </w:r>
+      <w:proofErr w:type="spellEnd"/>
       <w:r>
         <w:rPr>
           <w:rFonts w:ascii="Times New Roman" w:hAnsi="Times New Roman" w:cs="Times New Roman"/>
@@ -2939,28 +3023,6 @@
         </w:rPr>
         <w:t xml:space="preserve"> </w:t>
       </w:r>
-      <w:proofErr w:type="spellStart"/>
-      <w:r>
-        <w:rPr>
-          <w:rFonts w:ascii="Times New Roman" w:hAnsi="Times New Roman" w:cs="Times New Roman"/>
-          <w:b/>
-          <w:sz w:val="36"/>
-          <w:szCs w:val="36"/>
-          <w:lang w:val="en-US"/>
-        </w:rPr>
-        <w:t>Algotester</w:t>
-      </w:r>
-      <w:proofErr w:type="spellEnd"/>
-      <w:r>
-        <w:rPr>
-          <w:rFonts w:ascii="Times New Roman" w:hAnsi="Times New Roman" w:cs="Times New Roman"/>
-          <w:b/>
-          <w:sz w:val="36"/>
-          <w:szCs w:val="36"/>
-          <w:lang w:val="en-US"/>
-        </w:rPr>
-        <w:t xml:space="preserve"> </w:t>
-      </w:r>
       <w:r>
         <w:rPr>
           <w:rFonts w:ascii="Times New Roman" w:hAnsi="Times New Roman" w:cs="Times New Roman"/>
@@ -2997,17 +3059,7 @@
           <w:szCs w:val="36"/>
           <w:lang w:val="en-US"/>
         </w:rPr>
-        <w:t>4</w:t>
-      </w:r>
-      <w:r>
-        <w:rPr>
-          <w:rFonts w:ascii="Times New Roman" w:hAnsi="Times New Roman" w:cs="Times New Roman"/>
-          <w:b/>
-          <w:sz w:val="36"/>
-          <w:szCs w:val="36"/>
-          <w:lang w:val="en-US"/>
-        </w:rPr>
-        <w:t>8</w:t>
+        <w:t>48</w:t>
       </w:r>
       <w:r>
         <w:rPr>
@@ -3042,65 +3094,16 @@
       <w:r>
         <w:rPr>
           <w:rFonts w:ascii="Times New Roman" w:hAnsi="Times New Roman" w:cs="Times New Roman"/>
-          <w:sz w:val="36"/>
-          <w:szCs w:val="36"/>
-          <w:lang w:val="en-US"/>
+          <w:noProof/>
+          <w:sz w:val="36"/>
+          <w:szCs w:val="36"/>
+          <w:lang w:eastAsia="uk-UA"/>
         </w:rPr>
         <w:drawing>
           <wp:inline distT="0" distB="0" distL="0" distR="0" wp14:anchorId="5F8EFA48" wp14:editId="67B38BE1">
             <wp:extent cx="6120765" cy="3144157"/>
             <wp:effectExtent l="0" t="0" r="0" b="0"/>
             <wp:docPr id="27" name="Рисунок 27"/>
-            <wp:cNvGraphicFramePr>
-              <a:graphicFrameLocks xmlns:a="http://schemas.openxmlformats.org/drawingml/2006/main" noChangeAspect="1"/>
-            </wp:cNvGraphicFramePr>
-            <a:graphic xmlns:a="http://schemas.openxmlformats.org/drawingml/2006/main">
-              <a:graphicData uri="http://schemas.openxmlformats.org/drawingml/2006/picture">
-                <pic:pic xmlns:pic="http://schemas.openxmlformats.org/drawingml/2006/picture">
-                  <pic:nvPicPr>
-                    <pic:cNvPr id="0" name=""/>
-                    <pic:cNvPicPr/>
-                  </pic:nvPicPr>
-                  <pic:blipFill>
-                    <a:blip r:embed="rId32"/>
-                    <a:stretch>
-                      <a:fillRect/>
-                    </a:stretch>
-                  </pic:blipFill>
-                  <pic:spPr>
-                    <a:xfrm>
-                      <a:off x="0" y="0"/>
-                      <a:ext cx="6120765" cy="3144157"/>
-                    </a:xfrm>
-                    <a:prstGeom prst="rect">
-                      <a:avLst/>
-                    </a:prstGeom>
-                  </pic:spPr>
-                </pic:pic>
-              </a:graphicData>
-            </a:graphic>
-          </wp:inline>
-        </w:drawing>
-      </w:r>
-      <w:r>
-        <w:rPr>
-          <w:noProof/>
-          <w:lang w:eastAsia="uk-UA"/>
-        </w:rPr>
-        <w:t xml:space="preserve"> </w:t>
-      </w:r>
-      <w:r>
-        <w:rPr>
-          <w:rFonts w:ascii="Times New Roman" w:hAnsi="Times New Roman" w:cs="Times New Roman"/>
-          <w:sz w:val="36"/>
-          <w:szCs w:val="36"/>
-          <w:lang w:val="en-US"/>
-        </w:rPr>
-        <w:drawing>
-          <wp:inline distT="0" distB="0" distL="0" distR="0" wp14:anchorId="5976B0E2" wp14:editId="396CB428">
-            <wp:extent cx="3105583" cy="2381582"/>
-            <wp:effectExtent l="0" t="0" r="0" b="0"/>
-            <wp:docPr id="28" name="Рисунок 28"/>
             <wp:cNvGraphicFramePr>
               <a:graphicFrameLocks xmlns:a="http://schemas.openxmlformats.org/drawingml/2006/main" noChangeAspect="1"/>
             </wp:cNvGraphicFramePr>
@@ -3120,7 +3123,7 @@
                   <pic:spPr>
                     <a:xfrm>
                       <a:off x="0" y="0"/>
-                      <a:ext cx="3105583" cy="2381582"/>
+                      <a:ext cx="6120765" cy="3144157"/>
                     </a:xfrm>
                     <a:prstGeom prst="rect">
                       <a:avLst/>
@@ -3141,14 +3144,17 @@
       </w:r>
       <w:r>
         <w:rPr>
-          <w:noProof/>
+          <w:rFonts w:ascii="Times New Roman" w:hAnsi="Times New Roman" w:cs="Times New Roman"/>
+          <w:noProof/>
+          <w:sz w:val="36"/>
+          <w:szCs w:val="36"/>
           <w:lang w:eastAsia="uk-UA"/>
         </w:rPr>
         <w:drawing>
-          <wp:inline distT="0" distB="0" distL="0" distR="0" wp14:anchorId="4E06E830" wp14:editId="7A066A93">
-            <wp:extent cx="1486107" cy="504895"/>
-            <wp:effectExtent l="0" t="0" r="0" b="9525"/>
-            <wp:docPr id="29" name="Рисунок 29"/>
+          <wp:inline distT="0" distB="0" distL="0" distR="0" wp14:anchorId="5976B0E2" wp14:editId="396CB428">
+            <wp:extent cx="3105583" cy="2381582"/>
+            <wp:effectExtent l="0" t="0" r="0" b="0"/>
+            <wp:docPr id="28" name="Рисунок 28"/>
             <wp:cNvGraphicFramePr>
               <a:graphicFrameLocks xmlns:a="http://schemas.openxmlformats.org/drawingml/2006/main" noChangeAspect="1"/>
             </wp:cNvGraphicFramePr>
@@ -3168,7 +3174,7 @@
                   <pic:spPr>
                     <a:xfrm>
                       <a:off x="0" y="0"/>
-                      <a:ext cx="1486107" cy="504895"/>
+                      <a:ext cx="3105583" cy="2381582"/>
                     </a:xfrm>
                     <a:prstGeom prst="rect">
                       <a:avLst/>
@@ -3193,10 +3199,10 @@
           <w:lang w:eastAsia="uk-UA"/>
         </w:rPr>
         <w:drawing>
-          <wp:inline distT="0" distB="0" distL="0" distR="0" wp14:anchorId="38093B1F" wp14:editId="1072D9EA">
-            <wp:extent cx="6120765" cy="153433"/>
-            <wp:effectExtent l="0" t="0" r="0" b="0"/>
-            <wp:docPr id="30" name="Рисунок 30"/>
+          <wp:inline distT="0" distB="0" distL="0" distR="0" wp14:anchorId="4E06E830" wp14:editId="7A066A93">
+            <wp:extent cx="1486107" cy="504895"/>
+            <wp:effectExtent l="0" t="0" r="0" b="9525"/>
+            <wp:docPr id="29" name="Рисунок 29"/>
             <wp:cNvGraphicFramePr>
               <a:graphicFrameLocks xmlns:a="http://schemas.openxmlformats.org/drawingml/2006/main" noChangeAspect="1"/>
             </wp:cNvGraphicFramePr>
@@ -3216,7 +3222,7 @@
                   <pic:spPr>
                     <a:xfrm>
                       <a:off x="0" y="0"/>
-                      <a:ext cx="6120765" cy="153433"/>
+                      <a:ext cx="1486107" cy="504895"/>
                     </a:xfrm>
                     <a:prstGeom prst="rect">
                       <a:avLst/>
@@ -3228,146 +3234,23 @@
           </wp:inline>
         </w:drawing>
       </w:r>
-    </w:p>
-    <w:p>
-      <w:pPr>
-        <w:tabs>
-          <w:tab w:val="left" w:pos="7245"/>
-        </w:tabs>
-        <w:rPr>
-          <w:rFonts w:ascii="Times New Roman" w:hAnsi="Times New Roman" w:cs="Times New Roman"/>
-          <w:b/>
-          <w:sz w:val="36"/>
-          <w:szCs w:val="36"/>
-          <w:lang w:val="en-US"/>
-        </w:rPr>
-      </w:pPr>
-      <w:r>
-        <w:rPr>
-          <w:rFonts w:ascii="Times New Roman" w:hAnsi="Times New Roman" w:cs="Times New Roman"/>
-          <w:b/>
-          <w:sz w:val="36"/>
-          <w:szCs w:val="36"/>
-          <w:lang w:val="en-US"/>
-        </w:rPr>
-        <w:t>Task 8</w:t>
-      </w:r>
-      <w:r>
-        <w:rPr>
-          <w:rFonts w:ascii="Times New Roman" w:hAnsi="Times New Roman" w:cs="Times New Roman"/>
-          <w:b/>
-          <w:sz w:val="36"/>
-          <w:szCs w:val="36"/>
-          <w:lang w:val="en-US"/>
+      <w:r>
+        <w:rPr>
+          <w:noProof/>
+          <w:lang w:eastAsia="uk-UA"/>
         </w:rPr>
         <w:t xml:space="preserve"> </w:t>
       </w:r>
-      <w:proofErr w:type="spellStart"/>
-      <w:r>
-        <w:rPr>
-          <w:rFonts w:ascii="Times New Roman" w:hAnsi="Times New Roman" w:cs="Times New Roman"/>
-          <w:b/>
-          <w:sz w:val="36"/>
-          <w:szCs w:val="36"/>
-          <w:lang w:val="en-US"/>
-        </w:rPr>
-        <w:t>Algotester</w:t>
-      </w:r>
-      <w:proofErr w:type="spellEnd"/>
-      <w:r>
-        <w:rPr>
-          <w:rFonts w:ascii="Times New Roman" w:hAnsi="Times New Roman" w:cs="Times New Roman"/>
-          <w:b/>
-          <w:sz w:val="36"/>
-          <w:szCs w:val="36"/>
-          <w:lang w:val="en-US"/>
-        </w:rPr>
-        <w:t xml:space="preserve"> </w:t>
-      </w:r>
-      <w:r>
-        <w:rPr>
-          <w:rFonts w:ascii="Times New Roman" w:hAnsi="Times New Roman" w:cs="Times New Roman"/>
-          <w:b/>
-          <w:sz w:val="36"/>
-          <w:szCs w:val="36"/>
-        </w:rPr>
-        <w:t xml:space="preserve">Задача </w:t>
-      </w:r>
-      <w:r>
-        <w:rPr>
-          <w:rFonts w:ascii="Times New Roman" w:hAnsi="Times New Roman" w:cs="Times New Roman"/>
-          <w:b/>
-          <w:sz w:val="36"/>
-          <w:szCs w:val="36"/>
-          <w:lang w:val="en-US"/>
-        </w:rPr>
-        <w:t>[</w:t>
-      </w:r>
-      <w:r>
-        <w:rPr>
-          <w:rFonts w:ascii="Times New Roman" w:hAnsi="Times New Roman" w:cs="Times New Roman"/>
-          <w:b/>
-          <w:sz w:val="36"/>
-          <w:szCs w:val="36"/>
-        </w:rPr>
-        <w:t>0</w:t>
-      </w:r>
-      <w:r>
-        <w:rPr>
-          <w:rFonts w:ascii="Times New Roman" w:hAnsi="Times New Roman" w:cs="Times New Roman"/>
-          <w:b/>
-          <w:sz w:val="36"/>
-          <w:szCs w:val="36"/>
-          <w:lang w:val="en-US"/>
-        </w:rPr>
-        <w:t>52</w:t>
-      </w:r>
-      <w:r>
-        <w:rPr>
-          <w:rFonts w:ascii="Times New Roman" w:hAnsi="Times New Roman" w:cs="Times New Roman"/>
-          <w:b/>
-          <w:sz w:val="36"/>
-          <w:szCs w:val="36"/>
-        </w:rPr>
-        <w:t>1</w:t>
-      </w:r>
-      <w:r>
-        <w:rPr>
-          <w:rFonts w:ascii="Times New Roman" w:hAnsi="Times New Roman" w:cs="Times New Roman"/>
-          <w:b/>
-          <w:sz w:val="36"/>
-          <w:szCs w:val="36"/>
-          <w:lang w:val="en-US"/>
-        </w:rPr>
-        <w:t>]:</w:t>
-      </w:r>
-    </w:p>
-    <w:p>
-      <w:pPr>
-        <w:tabs>
-          <w:tab w:val="left" w:pos="7245"/>
-        </w:tabs>
-        <w:rPr>
-          <w:rFonts w:ascii="Times New Roman" w:hAnsi="Times New Roman" w:cs="Times New Roman"/>
-          <w:b/>
-          <w:sz w:val="36"/>
-          <w:szCs w:val="36"/>
-          <w:lang w:val="en-US"/>
-        </w:rPr>
-      </w:pPr>
-      <w:r>
-        <w:rPr>
-          <w:rFonts w:ascii="Times New Roman" w:hAnsi="Times New Roman" w:cs="Times New Roman"/>
-          <w:b/>
-          <w:sz w:val="36"/>
-          <w:szCs w:val="36"/>
-          <w:lang w:val="en-US"/>
+      <w:r>
+        <w:rPr>
+          <w:noProof/>
+          <w:lang w:eastAsia="uk-UA"/>
         </w:rPr>
         <w:drawing>
-          <wp:inline distT="0" distB="0" distL="0" distR="0" wp14:anchorId="4C6DADA6" wp14:editId="1F8D9B95">
-            <wp:extent cx="6120765" cy="2181209"/>
+          <wp:inline distT="0" distB="0" distL="0" distR="0" wp14:anchorId="38093B1F" wp14:editId="1072D9EA">
+            <wp:extent cx="6120765" cy="153433"/>
             <wp:effectExtent l="0" t="0" r="0" b="0"/>
-            <wp:docPr id="31" name="Рисунок 31"/>
+            <wp:docPr id="30" name="Рисунок 30"/>
             <wp:cNvGraphicFramePr>
               <a:graphicFrameLocks xmlns:a="http://schemas.openxmlformats.org/drawingml/2006/main" noChangeAspect="1"/>
             </wp:cNvGraphicFramePr>
@@ -3387,7 +3270,7 @@
                   <pic:spPr>
                     <a:xfrm>
                       <a:off x="0" y="0"/>
-                      <a:ext cx="6120765" cy="2181209"/>
+                      <a:ext cx="6120765" cy="153433"/>
                     </a:xfrm>
                     <a:prstGeom prst="rect">
                       <a:avLst/>
@@ -3406,24 +3289,130 @@
           <w:tab w:val="left" w:pos="7245"/>
         </w:tabs>
         <w:rPr>
-          <w:noProof/>
-          <w:lang w:val="en-US" w:eastAsia="uk-UA"/>
-        </w:rPr>
-      </w:pPr>
-      <w:r>
-        <w:rPr>
-          <w:rFonts w:ascii="Times New Roman" w:hAnsi="Times New Roman" w:cs="Times New Roman"/>
-          <w:b/>
-          <w:sz w:val="36"/>
-          <w:szCs w:val="36"/>
-          <w:lang w:val="en-US"/>
-        </w:rPr>
-        <w:lastRenderedPageBreak/>
+          <w:rFonts w:ascii="Times New Roman" w:hAnsi="Times New Roman" w:cs="Times New Roman"/>
+          <w:b/>
+          <w:sz w:val="36"/>
+          <w:szCs w:val="36"/>
+          <w:lang w:val="en-US"/>
+        </w:rPr>
+      </w:pPr>
+      <w:r>
+        <w:rPr>
+          <w:rFonts w:ascii="Times New Roman" w:hAnsi="Times New Roman" w:cs="Times New Roman"/>
+          <w:b/>
+          <w:sz w:val="36"/>
+          <w:szCs w:val="36"/>
+          <w:lang w:val="en-US"/>
+        </w:rPr>
+        <w:t xml:space="preserve">Task 8 </w:t>
+      </w:r>
+      <w:proofErr w:type="spellStart"/>
+      <w:r>
+        <w:rPr>
+          <w:rFonts w:ascii="Times New Roman" w:hAnsi="Times New Roman" w:cs="Times New Roman"/>
+          <w:b/>
+          <w:sz w:val="36"/>
+          <w:szCs w:val="36"/>
+          <w:lang w:val="en-US"/>
+        </w:rPr>
+        <w:t>Algotester</w:t>
+      </w:r>
+      <w:proofErr w:type="spellEnd"/>
+      <w:r>
+        <w:rPr>
+          <w:rFonts w:ascii="Times New Roman" w:hAnsi="Times New Roman" w:cs="Times New Roman"/>
+          <w:b/>
+          <w:sz w:val="36"/>
+          <w:szCs w:val="36"/>
+          <w:lang w:val="en-US"/>
+        </w:rPr>
+        <w:t xml:space="preserve"> </w:t>
+      </w:r>
+      <w:r>
+        <w:rPr>
+          <w:rFonts w:ascii="Times New Roman" w:hAnsi="Times New Roman" w:cs="Times New Roman"/>
+          <w:b/>
+          <w:sz w:val="36"/>
+          <w:szCs w:val="36"/>
+        </w:rPr>
+        <w:t xml:space="preserve">Задача </w:t>
+      </w:r>
+      <w:r>
+        <w:rPr>
+          <w:rFonts w:ascii="Times New Roman" w:hAnsi="Times New Roman" w:cs="Times New Roman"/>
+          <w:b/>
+          <w:sz w:val="36"/>
+          <w:szCs w:val="36"/>
+          <w:lang w:val="en-US"/>
+        </w:rPr>
+        <w:t>[</w:t>
+      </w:r>
+      <w:r>
+        <w:rPr>
+          <w:rFonts w:ascii="Times New Roman" w:hAnsi="Times New Roman" w:cs="Times New Roman"/>
+          <w:b/>
+          <w:sz w:val="36"/>
+          <w:szCs w:val="36"/>
+        </w:rPr>
+        <w:t>0</w:t>
+      </w:r>
+      <w:r>
+        <w:rPr>
+          <w:rFonts w:ascii="Times New Roman" w:hAnsi="Times New Roman" w:cs="Times New Roman"/>
+          <w:b/>
+          <w:sz w:val="36"/>
+          <w:szCs w:val="36"/>
+          <w:lang w:val="en-US"/>
+        </w:rPr>
+        <w:t>52</w:t>
+      </w:r>
+      <w:r>
+        <w:rPr>
+          <w:rFonts w:ascii="Times New Roman" w:hAnsi="Times New Roman" w:cs="Times New Roman"/>
+          <w:b/>
+          <w:sz w:val="36"/>
+          <w:szCs w:val="36"/>
+        </w:rPr>
+        <w:t>1</w:t>
+      </w:r>
+      <w:r>
+        <w:rPr>
+          <w:rFonts w:ascii="Times New Roman" w:hAnsi="Times New Roman" w:cs="Times New Roman"/>
+          <w:b/>
+          <w:sz w:val="36"/>
+          <w:szCs w:val="36"/>
+          <w:lang w:val="en-US"/>
+        </w:rPr>
+        <w:t>]:</w:t>
+      </w:r>
+    </w:p>
+    <w:p>
+      <w:pPr>
+        <w:tabs>
+          <w:tab w:val="left" w:pos="7245"/>
+        </w:tabs>
+        <w:rPr>
+          <w:rFonts w:ascii="Times New Roman" w:hAnsi="Times New Roman" w:cs="Times New Roman"/>
+          <w:b/>
+          <w:sz w:val="36"/>
+          <w:szCs w:val="36"/>
+          <w:lang w:val="en-US"/>
+        </w:rPr>
+      </w:pPr>
+      <w:r>
+        <w:rPr>
+          <w:rFonts w:ascii="Times New Roman" w:hAnsi="Times New Roman" w:cs="Times New Roman"/>
+          <w:b/>
+          <w:noProof/>
+          <w:sz w:val="36"/>
+          <w:szCs w:val="36"/>
+          <w:lang w:eastAsia="uk-UA"/>
+        </w:rPr>
         <w:drawing>
-          <wp:inline distT="0" distB="0" distL="0" distR="0" wp14:anchorId="7B608E46" wp14:editId="423EFD4E">
-            <wp:extent cx="2915057" cy="2267266"/>
+          <wp:inline distT="0" distB="0" distL="0" distR="0" wp14:anchorId="4C6DADA6" wp14:editId="1F8D9B95">
+            <wp:extent cx="6120765" cy="2181209"/>
             <wp:effectExtent l="0" t="0" r="0" b="0"/>
-            <wp:docPr id="32" name="Рисунок 32"/>
+            <wp:docPr id="31" name="Рисунок 31"/>
             <wp:cNvGraphicFramePr>
               <a:graphicFrameLocks xmlns:a="http://schemas.openxmlformats.org/drawingml/2006/main" noChangeAspect="1"/>
             </wp:cNvGraphicFramePr>
@@ -3443,7 +3432,7 @@
                   <pic:spPr>
                     <a:xfrm>
                       <a:off x="0" y="0"/>
-                      <a:ext cx="2915057" cy="2267266"/>
+                      <a:ext cx="6120765" cy="2181209"/>
                     </a:xfrm>
                     <a:prstGeom prst="rect">
                       <a:avLst/>
@@ -3455,26 +3444,32 @@
           </wp:inline>
         </w:drawing>
       </w:r>
-      <w:r>
-        <w:rPr>
-          <w:noProof/>
-          <w:lang w:eastAsia="uk-UA"/>
-        </w:rPr>
-        <w:t xml:space="preserve"> </w:t>
-      </w:r>
-      <w:r>
-        <w:rPr>
-          <w:rFonts w:ascii="Times New Roman" w:hAnsi="Times New Roman" w:cs="Times New Roman"/>
-          <w:b/>
-          <w:sz w:val="36"/>
-          <w:szCs w:val="36"/>
-          <w:lang w:val="en-US"/>
-        </w:rPr>
+    </w:p>
+    <w:p>
+      <w:pPr>
+        <w:tabs>
+          <w:tab w:val="left" w:pos="7245"/>
+        </w:tabs>
+        <w:rPr>
+          <w:noProof/>
+          <w:lang w:val="ru-RU" w:eastAsia="uk-UA"/>
+        </w:rPr>
+      </w:pPr>
+      <w:r>
+        <w:rPr>
+          <w:rFonts w:ascii="Times New Roman" w:hAnsi="Times New Roman" w:cs="Times New Roman"/>
+          <w:b/>
+          <w:noProof/>
+          <w:sz w:val="36"/>
+          <w:szCs w:val="36"/>
+          <w:lang w:eastAsia="uk-UA"/>
+        </w:rPr>
+        <w:lastRenderedPageBreak/>
         <w:drawing>
-          <wp:inline distT="0" distB="0" distL="0" distR="0" wp14:anchorId="3084FA7B" wp14:editId="7889FAE6">
-            <wp:extent cx="1771897" cy="581106"/>
-            <wp:effectExtent l="0" t="0" r="0" b="9525"/>
-            <wp:docPr id="33" name="Рисунок 33"/>
+          <wp:inline distT="0" distB="0" distL="0" distR="0" wp14:anchorId="7B608E46" wp14:editId="423EFD4E">
+            <wp:extent cx="2915057" cy="2267266"/>
+            <wp:effectExtent l="0" t="0" r="0" b="0"/>
+            <wp:docPr id="32" name="Рисунок 32"/>
             <wp:cNvGraphicFramePr>
               <a:graphicFrameLocks xmlns:a="http://schemas.openxmlformats.org/drawingml/2006/main" noChangeAspect="1"/>
             </wp:cNvGraphicFramePr>
@@ -3494,7 +3489,7 @@
                   <pic:spPr>
                     <a:xfrm>
                       <a:off x="0" y="0"/>
-                      <a:ext cx="1771897" cy="581106"/>
+                      <a:ext cx="2915057" cy="2267266"/>
                     </a:xfrm>
                     <a:prstGeom prst="rect">
                       <a:avLst/>
@@ -3515,14 +3510,18 @@
       </w:r>
       <w:r>
         <w:rPr>
-          <w:noProof/>
+          <w:rFonts w:ascii="Times New Roman" w:hAnsi="Times New Roman" w:cs="Times New Roman"/>
+          <w:b/>
+          <w:noProof/>
+          <w:sz w:val="36"/>
+          <w:szCs w:val="36"/>
           <w:lang w:eastAsia="uk-UA"/>
         </w:rPr>
         <w:drawing>
-          <wp:inline distT="0" distB="0" distL="0" distR="0" wp14:anchorId="4B3BC77B" wp14:editId="298E342E">
-            <wp:extent cx="6120765" cy="155888"/>
-            <wp:effectExtent l="0" t="0" r="0" b="0"/>
-            <wp:docPr id="34" name="Рисунок 34"/>
+          <wp:inline distT="0" distB="0" distL="0" distR="0" wp14:anchorId="3084FA7B" wp14:editId="7889FAE6">
+            <wp:extent cx="1771897" cy="581106"/>
+            <wp:effectExtent l="0" t="0" r="0" b="9525"/>
+            <wp:docPr id="33" name="Рисунок 33"/>
             <wp:cNvGraphicFramePr>
               <a:graphicFrameLocks xmlns:a="http://schemas.openxmlformats.org/drawingml/2006/main" noChangeAspect="1"/>
             </wp:cNvGraphicFramePr>
@@ -3542,6 +3541,54 @@
                   <pic:spPr>
                     <a:xfrm>
                       <a:off x="0" y="0"/>
+                      <a:ext cx="1771897" cy="581106"/>
+                    </a:xfrm>
+                    <a:prstGeom prst="rect">
+                      <a:avLst/>
+                    </a:prstGeom>
+                  </pic:spPr>
+                </pic:pic>
+              </a:graphicData>
+            </a:graphic>
+          </wp:inline>
+        </w:drawing>
+      </w:r>
+      <w:r>
+        <w:rPr>
+          <w:noProof/>
+          <w:lang w:eastAsia="uk-UA"/>
+        </w:rPr>
+        <w:t xml:space="preserve"> </w:t>
+      </w:r>
+      <w:r>
+        <w:rPr>
+          <w:noProof/>
+          <w:lang w:eastAsia="uk-UA"/>
+        </w:rPr>
+        <w:drawing>
+          <wp:inline distT="0" distB="0" distL="0" distR="0" wp14:anchorId="4B3BC77B" wp14:editId="298E342E">
+            <wp:extent cx="6120765" cy="155888"/>
+            <wp:effectExtent l="0" t="0" r="0" b="0"/>
+            <wp:docPr id="34" name="Рисунок 34"/>
+            <wp:cNvGraphicFramePr>
+              <a:graphicFrameLocks xmlns:a="http://schemas.openxmlformats.org/drawingml/2006/main" noChangeAspect="1"/>
+            </wp:cNvGraphicFramePr>
+            <a:graphic xmlns:a="http://schemas.openxmlformats.org/drawingml/2006/main">
+              <a:graphicData uri="http://schemas.openxmlformats.org/drawingml/2006/picture">
+                <pic:pic xmlns:pic="http://schemas.openxmlformats.org/drawingml/2006/picture">
+                  <pic:nvPicPr>
+                    <pic:cNvPr id="0" name=""/>
+                    <pic:cNvPicPr/>
+                  </pic:nvPicPr>
+                  <pic:blipFill>
+                    <a:blip r:embed="rId40"/>
+                    <a:stretch>
+                      <a:fillRect/>
+                    </a:stretch>
+                  </pic:blipFill>
+                  <pic:spPr>
+                    <a:xfrm>
+                      <a:off x="0" y="0"/>
                       <a:ext cx="6120765" cy="155888"/>
                     </a:xfrm>
                     <a:prstGeom prst="rect">
@@ -3567,7 +3614,7 @@
           <w:lang w:val="ru-RU" w:eastAsia="uk-UA"/>
         </w:rPr>
       </w:pPr>
-      <w:hyperlink r:id="rId40" w:history="1">
+      <w:hyperlink r:id="rId41" w:history="1">
         <w:r>
           <w:rPr>
             <w:rStyle w:val="a3"/>
@@ -3640,19 +3687,7 @@
           <w:szCs w:val="36"/>
           <w:lang w:eastAsia="uk-UA"/>
         </w:rPr>
-        <w:t>під час виконання цієї саги, я повторив базовий синтаксис С++, написав пару базових агоритмів С++, а також вкотре потренувався з малюванням блок-схем, надіюсь востаннє).</w:t>
-      </w:r>
-      <w:bookmarkStart w:id="0" w:name="_GoBack"/>
-      <w:bookmarkEnd w:id="0"/>
-      <w:r>
-        <w:rPr>
-          <w:b/>
-          <w:noProof/>
-          <w:sz w:val="36"/>
-          <w:szCs w:val="36"/>
-          <w:lang w:eastAsia="uk-UA"/>
-        </w:rPr>
-        <w:t xml:space="preserve"> </w:t>
+        <w:t xml:space="preserve">під час виконання цієї саги, я повторив базовий синтаксис С++, написав пару базових агоритмів С++, а також вкотре потренувався з малюванням блок-схем, надіюсь востаннє). </w:t>
       </w:r>
     </w:p>
     <w:p>
@@ -4623,7 +4658,7 @@
   <a:extraClrSchemeLst/>
   <a:extLst>
     <a:ext uri="{05A4C25C-085E-4340-85A3-A5531E510DB2}">
-      <thm15:themeFamily xmlns="" xmlns:thm15="http://schemas.microsoft.com/office/thememl/2012/main" name="Office Theme" id="{62F939B6-93AF-4DB8-9C6B-D6C7DFDC589F}" vid="{4A3C46E8-61CC-4603-A589-7422A47A8E4A}"/>
+      <thm15:themeFamily xmlns:thm15="http://schemas.microsoft.com/office/thememl/2012/main" xmlns="" name="Office Theme" id="{62F939B6-93AF-4DB8-9C6B-D6C7DFDC589F}" vid="{4A3C46E8-61CC-4603-A589-7422A47A8E4A}"/>
     </a:ext>
   </a:extLst>
 </a:theme>

</xml_diff>